<commit_message>
more info && description about project
</commit_message>
<xml_diff>
--- a/docs/Исследование_проекта_hXDP.docx
+++ b/docs/Исследование_проекта_hXDP.docx
@@ -252,6 +252,26 @@
     <w:p>
       <w:pPr>
         <w:pStyle w:val="Normal"/>
+        <w:numPr>
+          <w:ilvl w:val="0"/>
+          <w:numId w:val="0"/>
+        </w:numPr>
+        <w:bidi w:val="0"/>
+        <w:ind w:hanging="0" w:start="720"/>
+        <w:jc w:val="both"/>
+        <w:rPr>
+          <w:lang w:val="ru-RU"/>
+        </w:rPr>
+      </w:pPr>
+      <w:r>
+        <w:rPr>
+          <w:lang w:val="ru-RU"/>
+        </w:rPr>
+      </w:r>
+    </w:p>
+    <w:p>
+      <w:pPr>
+        <w:pStyle w:val="Normal"/>
         <w:bidi w:val="0"/>
         <w:jc w:val="both"/>
         <w:rPr>
@@ -281,7 +301,7 @@
         <w:rPr>
           <w:rFonts w:ascii="Liberation Serif" w:hAnsi="Liberation Serif"/>
         </w:rPr>
-        <w:t xml:space="preserve">1. </w:t>
+        <w:t xml:space="preserve">1 </w:t>
       </w:r>
       <w:r>
         <w:rPr>
@@ -294,7 +314,14 @@
           <w:rFonts w:ascii="Liberation Serif" w:hAnsi="Liberation Serif"/>
           <w:lang w:val="en-US"/>
         </w:rPr>
-        <w:t>hXDP</w:t>
+        <w:t xml:space="preserve">hXDP </w:t>
+      </w:r>
+      <w:r>
+        <w:rPr>
+          <w:rFonts w:ascii="Liberation Serif" w:hAnsi="Liberation Serif"/>
+          <w:lang w:val="ru-RU"/>
+        </w:rPr>
+        <w:t>и возможность использования его в качестве основы для реализации межсетевого экрана</w:t>
       </w:r>
     </w:p>
     <w:p>
@@ -765,15 +792,193 @@
         <w:bidi w:val="0"/>
         <w:jc w:val="both"/>
         <w:rPr>
-          <w:lang w:val="ru-RU"/>
-        </w:rPr>
-      </w:pPr>
-      <w:r>
-        <w:rPr>
-          <w:shd w:fill="auto" w:val="clear"/>
-          <w:lang w:val="ru-RU"/>
-        </w:rPr>
-        <w:t xml:space="preserve">Согласно данному рисунку для функционирования проекта </w:t>
+          <w:lang w:val="en-US"/>
+        </w:rPr>
+      </w:pPr>
+      <w:r>
+        <w:rPr>
+          <w:shd w:fill="auto" w:val="clear"/>
+          <w:lang w:val="ru-RU"/>
+        </w:rPr>
+        <w:t>Укрупненная структурная схема</w:t>
+      </w:r>
+      <w:r>
+        <w:rPr>
+          <w:shd w:fill="auto" w:val="clear"/>
+          <w:lang w:val="en-US"/>
+        </w:rPr>
+        <w:t xml:space="preserve"> hXDP</w:t>
+      </w:r>
+      <w:r>
+        <w:rPr>
+          <w:shd w:fill="auto" w:val="clear"/>
+          <w:lang w:val="ru-RU"/>
+        </w:rPr>
+        <w:t>, захватывающая селектор выбора сетевых пакетов (</w:t>
+      </w:r>
+      <w:r>
+        <w:rPr>
+          <w:shd w:fill="auto" w:val="clear"/>
+          <w:lang w:val="en-US"/>
+        </w:rPr>
+        <w:t xml:space="preserve">Packet Selector) </w:t>
+      </w:r>
+      <w:r>
+        <w:rPr>
+          <w:shd w:fill="auto" w:val="clear"/>
+          <w:lang w:val="ru-RU"/>
+        </w:rPr>
+        <w:t xml:space="preserve">и </w:t>
+      </w:r>
+      <w:r>
+        <w:rPr>
+          <w:shd w:fill="auto" w:val="clear"/>
+          <w:lang w:val="en-US"/>
+        </w:rPr>
+        <w:t xml:space="preserve">Sephirot </w:t>
+      </w:r>
+      <w:r>
+        <w:rPr>
+          <w:shd w:fill="auto" w:val="clear"/>
+          <w:lang w:val="ru-RU"/>
+        </w:rPr>
+        <w:t>приведена на рис.2</w:t>
+      </w:r>
+    </w:p>
+    <w:p>
+      <w:pPr>
+        <w:pStyle w:val="Normal"/>
+        <w:bidi w:val="0"/>
+        <w:jc w:val="both"/>
+        <w:rPr>
+          <w:highlight w:val="none"/>
+          <w:shd w:fill="auto" w:val="clear"/>
+          <w:lang w:val="ru-RU"/>
+        </w:rPr>
+      </w:pPr>
+      <w:r>
+        <w:rPr>
+          <w:lang w:val="en-US"/>
+        </w:rPr>
+      </w:r>
+    </w:p>
+    <w:p>
+      <w:pPr>
+        <w:pStyle w:val="Normal"/>
+        <w:bidi w:val="0"/>
+        <w:jc w:val="center"/>
+        <w:rPr>
+          <w:lang w:val="ru-RU"/>
+        </w:rPr>
+      </w:pPr>
+      <w:r>
+        <w:drawing>
+          <wp:anchor behindDoc="0" distT="0" distB="0" distL="0" distR="0" simplePos="0" locked="0" layoutInCell="0" allowOverlap="1" relativeHeight="3">
+            <wp:simplePos x="0" y="0"/>
+            <wp:positionH relativeFrom="column">
+              <wp:align>center</wp:align>
+            </wp:positionH>
+            <wp:positionV relativeFrom="paragraph">
+              <wp:posOffset>635</wp:posOffset>
+            </wp:positionV>
+            <wp:extent cx="6120130" cy="2392680"/>
+            <wp:effectExtent l="0" t="0" r="0" b="0"/>
+            <wp:wrapSquare wrapText="largest"/>
+            <wp:docPr id="2" name="Изображение2" descr="" title=""/>
+            <wp:cNvGraphicFramePr>
+              <a:graphicFrameLocks xmlns:a="http://schemas.openxmlformats.org/drawingml/2006/main" noChangeAspect="1"/>
+            </wp:cNvGraphicFramePr>
+            <a:graphic xmlns:a="http://schemas.openxmlformats.org/drawingml/2006/main">
+              <a:graphicData uri="http://schemas.openxmlformats.org/drawingml/2006/picture">
+                <pic:pic xmlns:pic="http://schemas.openxmlformats.org/drawingml/2006/picture">
+                  <pic:nvPicPr>
+                    <pic:cNvPr id="2" name="Изображение2" descr="" title=""/>
+                    <pic:cNvPicPr>
+                      <a:picLocks noChangeAspect="1" noChangeArrowheads="1"/>
+                    </pic:cNvPicPr>
+                  </pic:nvPicPr>
+                  <pic:blipFill>
+                    <a:blip r:embed="rId3"/>
+                    <a:stretch>
+                      <a:fillRect/>
+                    </a:stretch>
+                  </pic:blipFill>
+                  <pic:spPr bwMode="auto">
+                    <a:xfrm>
+                      <a:off x="0" y="0"/>
+                      <a:ext cx="6120130" cy="2392680"/>
+                    </a:xfrm>
+                    <a:prstGeom prst="rect">
+                      <a:avLst/>
+                    </a:prstGeom>
+                  </pic:spPr>
+                </pic:pic>
+              </a:graphicData>
+            </a:graphic>
+          </wp:anchor>
+        </w:drawing>
+      </w:r>
+      <w:r>
+        <w:rPr>
+          <w:shd w:fill="auto" w:val="clear"/>
+          <w:lang w:val="ru-RU"/>
+        </w:rPr>
+        <w:t xml:space="preserve">Рис. 2. Внутреннее устройство </w:t>
+      </w:r>
+      <w:r>
+        <w:rPr>
+          <w:shd w:fill="auto" w:val="clear"/>
+          <w:lang w:val="en-US"/>
+        </w:rPr>
+        <w:t xml:space="preserve">PacketSelector </w:t>
+      </w:r>
+      <w:r>
+        <w:rPr>
+          <w:shd w:fill="auto" w:val="clear"/>
+          <w:lang w:val="ru-RU"/>
+        </w:rPr>
+        <w:t xml:space="preserve">и </w:t>
+      </w:r>
+      <w:r>
+        <w:rPr>
+          <w:shd w:fill="auto" w:val="clear"/>
+          <w:lang w:val="en-US"/>
+        </w:rPr>
+        <w:t>Sephirot.</w:t>
+      </w:r>
+    </w:p>
+    <w:p>
+      <w:pPr>
+        <w:pStyle w:val="Normal"/>
+        <w:bidi w:val="0"/>
+        <w:jc w:val="both"/>
+        <w:rPr>
+          <w:highlight w:val="none"/>
+          <w:shd w:fill="auto" w:val="clear"/>
+          <w:lang w:val="ru-RU"/>
+        </w:rPr>
+      </w:pPr>
+      <w:r>
+        <w:rPr>
+          <w:lang w:val="en-US"/>
+        </w:rPr>
+      </w:r>
+    </w:p>
+    <w:p>
+      <w:pPr>
+        <w:pStyle w:val="Normal"/>
+        <w:bidi w:val="0"/>
+        <w:jc w:val="both"/>
+        <w:rPr>
+          <w:lang w:val="ru-RU"/>
+        </w:rPr>
+      </w:pPr>
+      <w:r>
+        <w:rPr>
+          <w:shd w:fill="auto" w:val="clear"/>
+          <w:lang w:val="ru-RU"/>
+        </w:rPr>
+        <w:t xml:space="preserve">Согласно полученным результатам описания работы можно сделать следующие выводы относительно функционирования проекта </w:t>
       </w:r>
       <w:r>
         <w:rPr>
@@ -794,6 +999,37 @@
           <w:shd w:fill="auto" w:val="clear"/>
           <w:lang w:val="en-US"/>
         </w:rPr>
+        <w:t>SUME</w:t>
+      </w:r>
+      <w:r>
+        <w:rPr>
+          <w:shd w:fill="auto" w:val="clear"/>
+          <w:lang w:val="ru-RU"/>
+        </w:rPr>
+        <w:t>:</w:t>
+      </w:r>
+    </w:p>
+    <w:p>
+      <w:pPr>
+        <w:pStyle w:val="Normal"/>
+        <w:bidi w:val="0"/>
+        <w:jc w:val="both"/>
+        <w:rPr>
+          <w:lang w:val="ru-RU"/>
+        </w:rPr>
+      </w:pPr>
+      <w:r>
+        <w:rPr>
+          <w:shd w:fill="auto" w:val="clear"/>
+          <w:lang w:val="ru-RU"/>
+        </w:rPr>
+        <w:t xml:space="preserve">1. Подключение платы </w:t>
+      </w:r>
+      <w:r>
+        <w:rPr>
+          <w:shd w:fill="auto" w:val="clear"/>
+          <w:lang w:val="en-US"/>
+        </w:rPr>
         <w:t xml:space="preserve">SUME </w:t>
       </w:r>
       <w:r>
@@ -801,24 +1037,97 @@
           <w:shd w:fill="auto" w:val="clear"/>
           <w:lang w:val="ru-RU"/>
         </w:rPr>
-        <w:t>необходимо:</w:t>
-      </w:r>
-    </w:p>
-    <w:p>
-      <w:pPr>
-        <w:pStyle w:val="Normal"/>
-        <w:bidi w:val="0"/>
-        <w:jc w:val="both"/>
-        <w:rPr>
-          <w:lang w:val="ru-RU"/>
-        </w:rPr>
-      </w:pPr>
-      <w:r>
-        <w:rPr>
-          <w:shd w:fill="auto" w:val="clear"/>
-          <w:lang w:val="ru-RU"/>
-        </w:rPr>
-        <w:t xml:space="preserve">1. Подключение платы </w:t>
+        <w:t xml:space="preserve">к </w:t>
+      </w:r>
+      <w:r>
+        <w:rPr>
+          <w:shd w:fill="auto" w:val="clear"/>
+          <w:lang w:val="en-US"/>
+        </w:rPr>
+        <w:t xml:space="preserve">PCI-E </w:t>
+      </w:r>
+      <w:r>
+        <w:rPr>
+          <w:shd w:fill="auto" w:val="clear"/>
+          <w:lang w:val="ru-RU"/>
+        </w:rPr>
+        <w:t>с наличием сетевого драйвера для данной платы в хост-системе</w:t>
+      </w:r>
+    </w:p>
+    <w:p>
+      <w:pPr>
+        <w:pStyle w:val="Normal"/>
+        <w:bidi w:val="0"/>
+        <w:jc w:val="both"/>
+        <w:rPr>
+          <w:lang w:val="ru-RU"/>
+        </w:rPr>
+      </w:pPr>
+      <w:r>
+        <w:rPr>
+          <w:shd w:fill="auto" w:val="clear"/>
+          <w:lang w:val="ru-RU"/>
+        </w:rPr>
+        <w:t xml:space="preserve">2. </w:t>
+      </w:r>
+      <w:r>
+        <w:rPr>
+          <w:shd w:fill="auto" w:val="clear"/>
+          <w:lang w:val="en-US"/>
+        </w:rPr>
+        <w:t>XDP-</w:t>
+      </w:r>
+      <w:r>
+        <w:rPr>
+          <w:shd w:fill="auto" w:val="clear"/>
+          <w:lang w:val="ru-RU"/>
+        </w:rPr>
+        <w:t xml:space="preserve">программа, выполняющаяся на хост-системе, которая могла бы передать обработку выбранных пакетов в </w:t>
+      </w:r>
+      <w:r>
+        <w:rPr>
+          <w:shd w:fill="auto" w:val="clear"/>
+          <w:lang w:val="en-US"/>
+        </w:rPr>
+        <w:t>hXDP</w:t>
+      </w:r>
+    </w:p>
+    <w:p>
+      <w:pPr>
+        <w:pStyle w:val="Normal"/>
+        <w:bidi w:val="0"/>
+        <w:jc w:val="both"/>
+        <w:rPr>
+          <w:lang w:val="ru-RU"/>
+        </w:rPr>
+      </w:pPr>
+      <w:r>
+        <w:rPr>
+          <w:shd w:fill="auto" w:val="clear"/>
+          <w:lang w:val="en-US"/>
+        </w:rPr>
+        <w:t xml:space="preserve">3. </w:t>
+      </w:r>
+      <w:r>
+        <w:rPr>
+          <w:shd w:fill="auto" w:val="clear"/>
+          <w:lang w:val="ru-RU"/>
+        </w:rPr>
+        <w:t xml:space="preserve">Управление обработкой и конфигурация настроек обработки через интерфейс </w:t>
+      </w:r>
+      <w:r>
+        <w:rPr>
+          <w:shd w:fill="auto" w:val="clear"/>
+          <w:lang w:val="en-US"/>
+        </w:rPr>
+        <w:t xml:space="preserve">ControlPlane, </w:t>
+      </w:r>
+      <w:r>
+        <w:rPr>
+          <w:shd w:fill="auto" w:val="clear"/>
+          <w:lang w:val="ru-RU"/>
+        </w:rPr>
+        <w:t xml:space="preserve">в случае с </w:t>
       </w:r>
       <w:r>
         <w:rPr>
@@ -832,110 +1141,6 @@
           <w:shd w:fill="auto" w:val="clear"/>
           <w:lang w:val="ru-RU"/>
         </w:rPr>
-        <w:t xml:space="preserve">к </w:t>
-      </w:r>
-      <w:r>
-        <w:rPr>
-          <w:shd w:fill="auto" w:val="clear"/>
-          <w:lang w:val="en-US"/>
-        </w:rPr>
-        <w:t xml:space="preserve">PCI-E </w:t>
-      </w:r>
-      <w:r>
-        <w:rPr>
-          <w:shd w:fill="auto" w:val="clear"/>
-          <w:lang w:val="ru-RU"/>
-        </w:rPr>
-        <w:t>с наличием сетевого драйвера для данной платы в хост-системе</w:t>
-      </w:r>
-    </w:p>
-    <w:p>
-      <w:pPr>
-        <w:pStyle w:val="Normal"/>
-        <w:bidi w:val="0"/>
-        <w:jc w:val="both"/>
-        <w:rPr>
-          <w:lang w:val="ru-RU"/>
-        </w:rPr>
-      </w:pPr>
-      <w:r>
-        <w:rPr>
-          <w:shd w:fill="auto" w:val="clear"/>
-          <w:lang w:val="ru-RU"/>
-        </w:rPr>
-        <w:t xml:space="preserve">2. </w:t>
-      </w:r>
-      <w:r>
-        <w:rPr>
-          <w:shd w:fill="auto" w:val="clear"/>
-          <w:lang w:val="en-US"/>
-        </w:rPr>
-        <w:t>XDP-</w:t>
-      </w:r>
-      <w:r>
-        <w:rPr>
-          <w:shd w:fill="auto" w:val="clear"/>
-          <w:lang w:val="ru-RU"/>
-        </w:rPr>
-        <w:t xml:space="preserve">программа, выполняющаяся на хост-системе, которая могла бы передать обработку выбранных пакетов в </w:t>
-      </w:r>
-      <w:r>
-        <w:rPr>
-          <w:shd w:fill="auto" w:val="clear"/>
-          <w:lang w:val="en-US"/>
-        </w:rPr>
-        <w:t>hXDP</w:t>
-      </w:r>
-    </w:p>
-    <w:p>
-      <w:pPr>
-        <w:pStyle w:val="Normal"/>
-        <w:bidi w:val="0"/>
-        <w:jc w:val="both"/>
-        <w:rPr>
-          <w:lang w:val="ru-RU"/>
-        </w:rPr>
-      </w:pPr>
-      <w:r>
-        <w:rPr>
-          <w:shd w:fill="auto" w:val="clear"/>
-          <w:lang w:val="en-US"/>
-        </w:rPr>
-        <w:t xml:space="preserve">3. </w:t>
-      </w:r>
-      <w:r>
-        <w:rPr>
-          <w:shd w:fill="auto" w:val="clear"/>
-          <w:lang w:val="ru-RU"/>
-        </w:rPr>
-        <w:t xml:space="preserve">Управление обработкой и конфигурация настроек обработки через интерфейс </w:t>
-      </w:r>
-      <w:r>
-        <w:rPr>
-          <w:shd w:fill="auto" w:val="clear"/>
-          <w:lang w:val="en-US"/>
-        </w:rPr>
-        <w:t xml:space="preserve">ControlPlane, </w:t>
-      </w:r>
-      <w:r>
-        <w:rPr>
-          <w:shd w:fill="auto" w:val="clear"/>
-          <w:lang w:val="ru-RU"/>
-        </w:rPr>
-        <w:t xml:space="preserve">в случае с </w:t>
-      </w:r>
-      <w:r>
-        <w:rPr>
-          <w:shd w:fill="auto" w:val="clear"/>
-          <w:lang w:val="en-US"/>
-        </w:rPr>
-        <w:t xml:space="preserve">SUME </w:t>
-      </w:r>
-      <w:r>
-        <w:rPr>
-          <w:shd w:fill="auto" w:val="clear"/>
-          <w:lang w:val="ru-RU"/>
-        </w:rPr>
         <w:t>это должны быть регистры, в которые можно осуществлять запись напрямую с хост-системы</w:t>
       </w:r>
     </w:p>
@@ -1028,13 +1233,26 @@
         </w:rPr>
         <w:t xml:space="preserve"> в качестве основы для разработки межсетевого экрана зависит от того насколько правильно функционирует оптимизирующий компилятор и может ли он корректно может объединить инструкции для параллельного выполнения.</w:t>
       </w:r>
-      <w:r>
-        <w:br w:type="page"/>
-      </w:r>
-    </w:p>
-    <w:p>
-      <w:pPr>
-        <w:pStyle w:val="Heading2"/>
+    </w:p>
+    <w:p>
+      <w:pPr>
+        <w:pStyle w:val="Normal"/>
+        <w:bidi w:val="0"/>
+        <w:jc w:val="both"/>
+        <w:rPr>
+          <w:highlight w:val="none"/>
+          <w:shd w:fill="auto" w:val="clear"/>
+        </w:rPr>
+      </w:pPr>
+      <w:r>
+        <w:rPr>
+          <w:lang w:val="ru-RU"/>
+        </w:rPr>
+      </w:r>
+    </w:p>
+    <w:p>
+      <w:pPr>
+        <w:pStyle w:val="Heading3"/>
         <w:bidi w:val="0"/>
         <w:ind w:firstLine="850" w:start="0"/>
         <w:jc w:val="center"/>
@@ -1045,73 +1263,122 @@
       <w:r>
         <w:rPr>
           <w:rFonts w:ascii="Liberation Serif" w:hAnsi="Liberation Serif"/>
-        </w:rPr>
-        <w:t xml:space="preserve">Портирование </w:t>
+          <w:shd w:fill="auto" w:val="clear"/>
+        </w:rPr>
+        <w:t xml:space="preserve">1.1 </w:t>
       </w:r>
       <w:r>
         <w:rPr>
           <w:rFonts w:ascii="Liberation Serif" w:hAnsi="Liberation Serif"/>
-          <w:lang w:val="en-US"/>
-        </w:rPr>
-        <w:t xml:space="preserve">hXDP </w:t>
+          <w:shd w:fill="auto" w:val="clear"/>
+          <w:lang w:val="ru-RU"/>
+        </w:rPr>
+        <w:t xml:space="preserve">Внутреннее устройство и работа </w:t>
       </w:r>
       <w:r>
         <w:rPr>
           <w:rFonts w:ascii="Liberation Serif" w:hAnsi="Liberation Serif"/>
-        </w:rPr>
-        <w:t xml:space="preserve">на </w:t>
-      </w:r>
-      <w:r>
-        <w:rPr>
-          <w:rFonts w:ascii="Liberation Serif" w:hAnsi="Liberation Serif"/>
-          <w:lang w:val="en-US"/>
-        </w:rPr>
-        <w:t>Kintex Base-C</w:t>
-      </w:r>
-    </w:p>
-    <w:p>
-      <w:pPr>
-        <w:pStyle w:val="Normal"/>
-        <w:bidi w:val="0"/>
-        <w:jc w:val="both"/>
-        <w:rPr>
-          <w:lang w:val="ru-RU"/>
-        </w:rPr>
-      </w:pPr>
-      <w:r>
-        <w:rPr>
-          <w:lang w:val="ru-RU"/>
-        </w:rPr>
-      </w:r>
-    </w:p>
-    <w:p>
-      <w:pPr>
-        <w:pStyle w:val="Normal"/>
-        <w:bidi w:val="0"/>
-        <w:jc w:val="both"/>
-        <w:rPr>
-          <w:lang w:val="ru-RU"/>
-        </w:rPr>
-      </w:pPr>
-      <w:r>
-        <w:rPr>
-          <w:lang w:val="ru-RU"/>
-        </w:rPr>
-      </w:r>
-    </w:p>
-    <w:p>
-      <w:pPr>
-        <w:pStyle w:val="Normal"/>
-        <w:bidi w:val="0"/>
-        <w:jc w:val="both"/>
-        <w:rPr>
-          <w:lang w:val="ru-RU"/>
-        </w:rPr>
-      </w:pPr>
-      <w:r>
-        <w:rPr>
-          <w:lang w:val="ru-RU"/>
-        </w:rPr>
+          <w:shd w:fill="auto" w:val="clear"/>
+        </w:rPr>
+        <w:t>Sephirot</w:t>
+      </w:r>
+    </w:p>
+    <w:p>
+      <w:pPr>
+        <w:pStyle w:val="Normal"/>
+        <w:bidi w:val="0"/>
+        <w:jc w:val="both"/>
+        <w:rPr>
+          <w:highlight w:val="none"/>
+          <w:shd w:fill="auto" w:val="clear"/>
+        </w:rPr>
+      </w:pPr>
+      <w:r>
+        <w:rPr>
+          <w:lang w:val="en-US"/>
+        </w:rPr>
+      </w:r>
+    </w:p>
+    <w:p>
+      <w:pPr>
+        <w:pStyle w:val="Normal"/>
+        <w:bidi w:val="0"/>
+        <w:jc w:val="both"/>
+        <w:rPr>
+          <w:highlight w:val="none"/>
+          <w:shd w:fill="FFFF00" w:val="clear"/>
+          <w:lang w:val="en-US"/>
+        </w:rPr>
+      </w:pPr>
+      <w:r>
+        <w:rPr>
+          <w:shd w:fill="auto" w:val="clear"/>
+          <w:lang w:val="en-US"/>
+        </w:rPr>
+        <w:t>@AlexPetrov</w:t>
+      </w:r>
+      <w:r>
+        <w:rPr>
+          <w:shd w:fill="FFFF00" w:val="clear"/>
+          <w:lang w:val="en-US"/>
+        </w:rPr>
+        <w:t xml:space="preserve">: </w:t>
+      </w:r>
+      <w:r>
+        <w:rPr>
+          <w:shd w:fill="FFFF00" w:val="clear"/>
+          <w:lang w:val="ru-RU"/>
+        </w:rPr>
+        <w:t xml:space="preserve">детально описать как работает </w:t>
+      </w:r>
+      <w:r>
+        <w:rPr>
+          <w:shd w:fill="FFFF00" w:val="clear"/>
+          <w:lang w:val="en-US"/>
+        </w:rPr>
+        <w:t xml:space="preserve">Sephirot, </w:t>
+      </w:r>
+      <w:r>
+        <w:rPr>
+          <w:shd w:fill="FFFF00" w:val="clear"/>
+          <w:lang w:val="ru-RU"/>
+        </w:rPr>
+        <w:t xml:space="preserve">рассказать про наш эксперимент с </w:t>
+      </w:r>
+      <w:r>
+        <w:rPr>
+          <w:shd w:fill="FFFF00" w:val="clear"/>
+          <w:lang w:val="en-US"/>
+        </w:rPr>
+        <w:t>Sephirot (</w:t>
+      </w:r>
+      <w:r>
+        <w:rPr>
+          <w:shd w:fill="FFFF00" w:val="clear"/>
+          <w:lang w:val="ru-RU"/>
+        </w:rPr>
+        <w:t>для чего мы это делаем и зачем</w:t>
+      </w:r>
+      <w:r>
+        <w:rPr>
+          <w:shd w:fill="FFFF00" w:val="clear"/>
+          <w:lang w:val="en-US"/>
+        </w:rPr>
+        <w:t xml:space="preserve">) </w:t>
+      </w:r>
+      <w:r>
+        <w:rPr>
+          <w:shd w:fill="FFFF00" w:val="clear"/>
+          <w:lang w:val="ru-RU"/>
+        </w:rPr>
+        <w:t xml:space="preserve">и как мы можем описывать собственные </w:t>
+      </w:r>
+      <w:r>
+        <w:rPr>
+          <w:shd w:fill="FFFF00" w:val="clear"/>
+          <w:lang w:val="en-US"/>
+        </w:rPr>
+        <w:t>Data Path.</w:t>
       </w:r>
       <w:r>
         <w:br w:type="page"/>
@@ -1131,6 +1398,188 @@
         <w:rPr>
           <w:rFonts w:ascii="Liberation Serif" w:hAnsi="Liberation Serif"/>
         </w:rPr>
+        <w:t xml:space="preserve">2 </w:t>
+      </w:r>
+      <w:r>
+        <w:rPr>
+          <w:rFonts w:ascii="Liberation Serif" w:hAnsi="Liberation Serif"/>
+        </w:rPr>
+        <w:t xml:space="preserve">Портирование </w:t>
+      </w:r>
+      <w:r>
+        <w:rPr>
+          <w:rFonts w:ascii="Liberation Serif" w:hAnsi="Liberation Serif"/>
+          <w:lang w:val="en-US"/>
+        </w:rPr>
+        <w:t xml:space="preserve">hXDP </w:t>
+      </w:r>
+      <w:r>
+        <w:rPr>
+          <w:rFonts w:ascii="Liberation Serif" w:hAnsi="Liberation Serif"/>
+        </w:rPr>
+        <w:t xml:space="preserve">на </w:t>
+      </w:r>
+      <w:r>
+        <w:rPr>
+          <w:rFonts w:ascii="Liberation Serif" w:hAnsi="Liberation Serif"/>
+          <w:lang w:val="en-US"/>
+        </w:rPr>
+        <w:t>Kintex Base-C</w:t>
+      </w:r>
+    </w:p>
+    <w:p>
+      <w:pPr>
+        <w:pStyle w:val="Normal"/>
+        <w:bidi w:val="0"/>
+        <w:jc w:val="both"/>
+        <w:rPr>
+          <w:lang w:val="ru-RU"/>
+        </w:rPr>
+      </w:pPr>
+      <w:r>
+        <w:rPr>
+          <w:lang w:val="ru-RU"/>
+        </w:rPr>
+      </w:r>
+    </w:p>
+    <w:p>
+      <w:pPr>
+        <w:pStyle w:val="Normal"/>
+        <w:bidi w:val="0"/>
+        <w:jc w:val="both"/>
+        <w:rPr>
+          <w:lang w:val="ru-RU"/>
+        </w:rPr>
+      </w:pPr>
+      <w:r>
+        <w:rPr>
+          <w:lang w:val="ru-RU"/>
+        </w:rPr>
+        <w:t xml:space="preserve">Для того, чтобы проверить работоспособность решения </w:t>
+      </w:r>
+      <w:r>
+        <w:rPr>
+          <w:lang w:val="en-US"/>
+        </w:rPr>
+        <w:t xml:space="preserve">hXDP </w:t>
+      </w:r>
+      <w:r>
+        <w:rPr>
+          <w:lang w:val="ru-RU"/>
+        </w:rPr>
+        <w:t xml:space="preserve">необходимо в первую очередь провести портирование проекта с аппаратной платформы </w:t>
+      </w:r>
+      <w:r>
+        <w:rPr>
+          <w:lang w:val="en-US"/>
+        </w:rPr>
+        <w:t xml:space="preserve">SUME Virtex-7 </w:t>
+      </w:r>
+      <w:r>
+        <w:rPr>
+          <w:lang w:val="ru-RU"/>
+        </w:rPr>
+        <w:t xml:space="preserve">на </w:t>
+      </w:r>
+      <w:r>
+        <w:rPr>
+          <w:lang w:val="en-US"/>
+        </w:rPr>
+        <w:t xml:space="preserve">Base-C Kintex-7. </w:t>
+      </w:r>
+      <w:r>
+        <w:rPr>
+          <w:lang w:val="ru-RU"/>
+        </w:rPr>
+        <w:t>Следует отметить, что все материалы по работе с проектом: https://github.com/Wissance/FpgaNetHXDP</w:t>
+      </w:r>
+    </w:p>
+    <w:p>
+      <w:pPr>
+        <w:pStyle w:val="Normal"/>
+        <w:bidi w:val="0"/>
+        <w:jc w:val="both"/>
+        <w:rPr>
+          <w:lang w:val="ru-RU"/>
+        </w:rPr>
+      </w:pPr>
+      <w:r>
+        <w:rPr>
+          <w:lang w:val="ru-RU"/>
+        </w:rPr>
+      </w:r>
+    </w:p>
+    <w:p>
+      <w:pPr>
+        <w:pStyle w:val="Normal"/>
+        <w:bidi w:val="0"/>
+        <w:jc w:val="both"/>
+        <w:rPr>
+          <w:lang w:val="ru-RU"/>
+        </w:rPr>
+      </w:pPr>
+      <w:r>
+        <w:rPr>
+          <w:shd w:fill="FFFF00" w:val="clear"/>
+          <w:lang w:val="ru-RU"/>
+        </w:rPr>
+        <w:t>В процессе портирования возникли следующие проблемы, которые были устранены так-то</w:t>
+      </w:r>
+      <w:r>
+        <w:rPr>
+          <w:lang w:val="ru-RU"/>
+        </w:rPr>
+        <w:t xml:space="preserve">, </w:t>
+      </w:r>
+      <w:r>
+        <w:rPr>
+          <w:lang w:val="en-US"/>
+        </w:rPr>
+        <w:t>@MaxMihin, @MikhailUdovenko</w:t>
+      </w:r>
+      <w:r>
+        <w:rPr>
+          <w:lang w:val="ru-RU"/>
+        </w:rPr>
+        <w:t xml:space="preserve">, </w:t>
+      </w:r>
+      <w:r>
+        <w:rPr>
+          <w:lang w:val="en-US"/>
+        </w:rPr>
+        <w:t xml:space="preserve">@DmitriyTavrunov </w:t>
+      </w:r>
+      <w:r>
+        <w:rPr>
+          <w:shd w:fill="FFFF00" w:val="clear"/>
+          <w:lang w:val="ru-RU"/>
+        </w:rPr>
+        <w:t>описать</w:t>
+      </w:r>
+      <w:r>
+        <w:br w:type="page"/>
+      </w:r>
+    </w:p>
+    <w:p>
+      <w:pPr>
+        <w:pStyle w:val="Heading2"/>
+        <w:bidi w:val="0"/>
+        <w:ind w:firstLine="850" w:start="0"/>
+        <w:jc w:val="center"/>
+        <w:rPr>
+          <w:rFonts w:ascii="Liberation Serif" w:hAnsi="Liberation Serif"/>
+        </w:rPr>
+      </w:pPr>
+      <w:r>
+        <w:rPr>
+          <w:rFonts w:ascii="Liberation Serif" w:hAnsi="Liberation Serif"/>
+        </w:rPr>
+        <w:t xml:space="preserve">3 </w:t>
+      </w:r>
+      <w:r>
+        <w:rPr>
+          <w:rFonts w:ascii="Liberation Serif" w:hAnsi="Liberation Serif"/>
+        </w:rPr>
         <w:t xml:space="preserve">Методика тестирования решения </w:t>
       </w:r>
       <w:r>
@@ -1162,13 +1611,27 @@
         <w:bidi w:val="0"/>
         <w:jc w:val="both"/>
         <w:rPr>
-          <w:lang w:val="en-US"/>
-        </w:rPr>
-      </w:pPr>
-      <w:r>
-        <w:rPr>
-          <w:lang w:val="ru-RU"/>
-        </w:rPr>
+          <w:lang w:val="ru-RU"/>
+        </w:rPr>
+      </w:pPr>
+      <w:r>
+        <w:rPr>
+          <w:shd w:fill="FFFF00" w:val="clear"/>
+          <w:lang w:val="ru-RU"/>
+        </w:rPr>
+        <w:t>Методика тестирования будет описана</w:t>
+      </w:r>
+      <w:r>
+        <w:rPr>
+          <w:lang w:val="ru-RU"/>
+        </w:rPr>
+        <w:t xml:space="preserve"> </w:t>
+      </w:r>
+      <w:r>
+        <w:rPr>
+          <w:lang w:val="en-US"/>
+        </w:rPr>
+        <w:t>@MichaelUshakov</w:t>
       </w:r>
     </w:p>
     <w:p>
@@ -1221,17 +1684,103 @@
     </w:p>
     <w:p>
       <w:pPr>
-        <w:pStyle w:val="Normal"/>
-        <w:bidi w:val="0"/>
-        <w:jc w:val="both"/>
-        <w:rPr>
-          <w:lang w:val="en-US"/>
-        </w:rPr>
-      </w:pPr>
-      <w:r>
-        <w:rPr>
-          <w:lang w:val="ru-RU"/>
-        </w:rPr>
+        <w:pStyle w:val="Heading2"/>
+        <w:bidi w:val="0"/>
+        <w:ind w:firstLine="850" w:start="0"/>
+        <w:jc w:val="center"/>
+        <w:rPr>
+          <w:rFonts w:ascii="Liberation Serif" w:hAnsi="Liberation Serif"/>
+        </w:rPr>
+      </w:pPr>
+      <w:r>
+        <w:rPr>
+          <w:rFonts w:ascii="Liberation Serif" w:hAnsi="Liberation Serif"/>
+        </w:rPr>
+        <w:t xml:space="preserve">4 </w:t>
+      </w:r>
+      <w:r>
+        <w:rPr>
+          <w:rFonts w:ascii="Liberation Serif" w:hAnsi="Liberation Serif"/>
+        </w:rPr>
+        <w:t>Заключение</w:t>
+      </w:r>
+    </w:p>
+    <w:p>
+      <w:pPr>
+        <w:pStyle w:val="Normal"/>
+        <w:bidi w:val="0"/>
+        <w:jc w:val="both"/>
+        <w:rPr>
+          <w:lang w:val="ru-RU"/>
+        </w:rPr>
+      </w:pPr>
+      <w:r>
+        <w:rPr>
+          <w:lang w:val="ru-RU"/>
+        </w:rPr>
+      </w:r>
+    </w:p>
+    <w:p>
+      <w:pPr>
+        <w:pStyle w:val="Normal"/>
+        <w:bidi w:val="0"/>
+        <w:jc w:val="both"/>
+        <w:rPr>
+          <w:lang w:val="ru-RU"/>
+        </w:rPr>
+      </w:pPr>
+      <w:r>
+        <w:rPr>
+          <w:lang w:val="ru-RU"/>
+        </w:rPr>
+        <w:t xml:space="preserve">В процессе проведения данного этапа исследования были получены первые результаты по портированию проекта </w:t>
+      </w:r>
+      <w:r>
+        <w:rPr>
+          <w:lang w:val="en-US"/>
+        </w:rPr>
+        <w:t xml:space="preserve">hXDP </w:t>
+      </w:r>
+      <w:r>
+        <w:rPr>
+          <w:lang w:val="ru-RU"/>
+        </w:rPr>
+        <w:t xml:space="preserve">на аппаратную платформу </w:t>
+      </w:r>
+      <w:r>
+        <w:rPr>
+          <w:lang w:val="en-US"/>
+        </w:rPr>
+        <w:t>Kintex-7 Base-C.</w:t>
+      </w:r>
+    </w:p>
+    <w:p>
+      <w:pPr>
+        <w:pStyle w:val="Normal"/>
+        <w:bidi w:val="0"/>
+        <w:jc w:val="both"/>
+        <w:rPr>
+          <w:lang w:val="ru-RU"/>
+        </w:rPr>
+      </w:pPr>
+      <w:r>
+        <w:rPr>
+          <w:shd w:fill="FFFF00" w:val="clear"/>
+          <w:lang w:val="ru-RU"/>
+        </w:rPr>
+        <w:t>Описать вкратце что еще нужно сделать</w:t>
+      </w:r>
+      <w:r>
+        <w:rPr>
+          <w:lang w:val="ru-RU"/>
+        </w:rPr>
+        <w:t xml:space="preserve">, </w:t>
+      </w:r>
+      <w:r>
+        <w:rPr>
+          <w:lang w:val="en-US"/>
+        </w:rPr>
+        <w:t>@MichaelUshakov</w:t>
       </w:r>
     </w:p>
     <w:sectPr>
@@ -1279,6 +1828,7 @@
     </w:lvl>
     <w:lvl w:ilvl="2">
       <w:start w:val="1"/>
+      <w:pStyle w:val="Heading3"/>
       <w:numFmt w:val="none"/>
       <w:suff w:val="nothing"/>
       <w:lvlText w:val=""/>
@@ -1658,7 +2208,7 @@
   </w:style>
   <w:style w:type="paragraph" w:styleId="Heading1">
     <w:name w:val="Heading 1"/>
-    <w:basedOn w:val="Style13"/>
+    <w:basedOn w:val="Style12"/>
     <w:next w:val="BodyText"/>
     <w:qFormat/>
     <w:pPr>
@@ -1678,7 +2228,7 @@
   </w:style>
   <w:style w:type="paragraph" w:styleId="Heading2">
     <w:name w:val="Heading 2"/>
-    <w:basedOn w:val="Style13"/>
+    <w:basedOn w:val="Style12"/>
     <w:next w:val="BodyText"/>
     <w:qFormat/>
     <w:pPr>
@@ -1696,12 +2246,32 @@
       <w:szCs w:val="32"/>
     </w:rPr>
   </w:style>
-  <w:style w:type="character" w:styleId="Style12">
+  <w:style w:type="paragraph" w:styleId="Heading3">
+    <w:name w:val="Heading 3"/>
+    <w:basedOn w:val="Style12"/>
+    <w:next w:val="BodyText"/>
+    <w:qFormat/>
+    <w:pPr>
+      <w:numPr>
+        <w:ilvl w:val="2"/>
+        <w:numId w:val="1"/>
+      </w:numPr>
+      <w:spacing w:before="140" w:after="120"/>
+      <w:outlineLvl w:val="2"/>
+    </w:pPr>
+    <w:rPr>
+      <w:b/>
+      <w:bCs/>
+      <w:sz w:val="28"/>
+      <w:szCs w:val="28"/>
+    </w:rPr>
+  </w:style>
+  <w:style w:type="character" w:styleId="Style11">
     <w:name w:val="Символ нумерации"/>
     <w:qFormat/>
     <w:rPr/>
   </w:style>
-  <w:style w:type="paragraph" w:styleId="Style13">
+  <w:style w:type="paragraph" w:styleId="Style12">
     <w:name w:val="Заголовок"/>
     <w:basedOn w:val="Normal"/>
     <w:next w:val="BodyText"/>
@@ -1748,7 +2318,7 @@
       <w:szCs w:val="24"/>
     </w:rPr>
   </w:style>
-  <w:style w:type="paragraph" w:styleId="Style14">
+  <w:style w:type="paragraph" w:styleId="Style13">
     <w:name w:val="Указатель"/>
     <w:basedOn w:val="Normal"/>
     <w:qFormat/>

</xml_diff>